<commit_message>
Updating deliverable document with new ER image
</commit_message>
<xml_diff>
--- a/D3/Group3-Deliverable3.docx
+++ b/D3/Group3-Deliverable3.docx
@@ -1055,21 +1055,7 @@
         <w:rPr>
           <w:rFonts w:ascii="Arial" w:eastAsia="Arial" w:hAnsi="Arial"/>
         </w:rPr>
-        <w:t xml:space="preserve">Graphs which allow a user to select information to display over a defined </w:t>
-      </w:r>
-      <w:proofErr w:type="gramStart"/>
-      <w:r>
-        <w:rPr>
-          <w:rFonts w:ascii="Arial" w:eastAsia="Arial" w:hAnsi="Arial"/>
-        </w:rPr>
-        <w:t>period of time</w:t>
-      </w:r>
-      <w:proofErr w:type="gramEnd"/>
-      <w:r>
-        <w:rPr>
-          <w:rFonts w:ascii="Arial" w:eastAsia="Arial" w:hAnsi="Arial"/>
-        </w:rPr>
-        <w:t xml:space="preserve"> about one or many currencies</w:t>
+        <w:t>Graphs which allow a user to select information to display over a defined period of time about one or many currencies</w:t>
       </w:r>
     </w:p>
     <w:p>
@@ -1099,16 +1085,8 @@
         <w:rPr>
           <w:rFonts w:ascii="Arial" w:eastAsia="Arial" w:hAnsi="Arial"/>
         </w:rPr>
-        <w:t xml:space="preserve">Providing a graph-based view of information from the comparisons or general information over a set </w:t>
-      </w:r>
-      <w:proofErr w:type="gramStart"/>
-      <w:r>
-        <w:rPr>
-          <w:rFonts w:ascii="Arial" w:eastAsia="Arial" w:hAnsi="Arial"/>
-        </w:rPr>
-        <w:t>period of time</w:t>
-      </w:r>
-      <w:proofErr w:type="gramEnd"/>
+        <w:t>Providing a graph-based view of information from the comparisons or general information over a set period of time</w:t>
+      </w:r>
     </w:p>
     <w:p>
       <w:pPr>
@@ -1159,21 +1137,7 @@
         <w:rPr>
           <w:rFonts w:ascii="Arial" w:eastAsia="Arial" w:hAnsi="Arial"/>
         </w:rPr>
-        <w:t xml:space="preserve">Popularity would be based on either volume of transactions in a set </w:t>
-      </w:r>
-      <w:proofErr w:type="gramStart"/>
-      <w:r>
-        <w:rPr>
-          <w:rFonts w:ascii="Arial" w:eastAsia="Arial" w:hAnsi="Arial"/>
-        </w:rPr>
-        <w:t>period of time</w:t>
-      </w:r>
-      <w:proofErr w:type="gramEnd"/>
-      <w:r>
-        <w:rPr>
-          <w:rFonts w:ascii="Arial" w:eastAsia="Arial" w:hAnsi="Arial"/>
-        </w:rPr>
-        <w:t xml:space="preserve"> or volume of coin available on the market</w:t>
+        <w:t>Popularity would be based on either volume of transactions in a set period of time or volume of coin available on the market</w:t>
       </w:r>
     </w:p>
     <w:p>
@@ -1577,21 +1541,7 @@
         <w:rPr>
           <w:rFonts w:ascii="Arial" w:eastAsia="Arial" w:hAnsi="Arial"/>
         </w:rPr>
-        <w:t xml:space="preserve">Users will be able to modify the graph by selecting a different </w:t>
-      </w:r>
-      <w:proofErr w:type="gramStart"/>
-      <w:r>
-        <w:rPr>
-          <w:rFonts w:ascii="Arial" w:eastAsia="Arial" w:hAnsi="Arial"/>
-        </w:rPr>
-        <w:t>time period</w:t>
-      </w:r>
-      <w:proofErr w:type="gramEnd"/>
-      <w:r>
-        <w:rPr>
-          <w:rFonts w:ascii="Arial" w:eastAsia="Arial" w:hAnsi="Arial"/>
-        </w:rPr>
-        <w:t xml:space="preserve"> (e.g. daily, weekly, monthly, yearly), different information to chart (e.g. current price, average price, exchange rate, </w:t>
+        <w:t xml:space="preserve">Users will be able to modify the graph by selecting a different time period (e.g. daily, weekly, monthly, yearly), different information to chart (e.g. current price, average price, exchange rate, </w:t>
       </w:r>
       <w:proofErr w:type="spellStart"/>
       <w:r>
@@ -1881,23 +1831,7 @@
           <w:rFonts w:ascii="Arial" w:eastAsia="Arial" w:hAnsi="Arial"/>
           <w:sz w:val="23"/>
         </w:rPr>
-        <w:t xml:space="preserve">The user's profile will be linked to </w:t>
-      </w:r>
-      <w:proofErr w:type="gramStart"/>
-      <w:r>
-        <w:rPr>
-          <w:rFonts w:ascii="Arial" w:eastAsia="Arial" w:hAnsi="Arial"/>
-          <w:sz w:val="23"/>
-        </w:rPr>
-        <w:t>particular currencies</w:t>
-      </w:r>
-      <w:proofErr w:type="gramEnd"/>
-      <w:r>
-        <w:rPr>
-          <w:rFonts w:ascii="Arial" w:eastAsia="Arial" w:hAnsi="Arial"/>
-          <w:sz w:val="23"/>
-        </w:rPr>
-        <w:t xml:space="preserve"> so that the information about those currencies is presented in a dashboard at login time</w:t>
+        <w:t>The user's profile will be linked to particular currencies so that the information about those currencies is presented in a dashboard at login time</w:t>
       </w:r>
     </w:p>
     <w:p>
@@ -1967,21 +1901,7 @@
         <w:rPr>
           <w:rFonts w:ascii="Arial" w:eastAsia="Arial" w:hAnsi="Arial"/>
         </w:rPr>
-        <w:t xml:space="preserve">These queries will be used to retrieve key pieces of information about each cryptocurrency. This information will then be used to perform calculations and derive </w:t>
-      </w:r>
-      <w:proofErr w:type="gramStart"/>
-      <w:r>
-        <w:rPr>
-          <w:rFonts w:ascii="Arial" w:eastAsia="Arial" w:hAnsi="Arial"/>
-        </w:rPr>
-        <w:t>new information</w:t>
-      </w:r>
-      <w:proofErr w:type="gramEnd"/>
-      <w:r>
-        <w:rPr>
-          <w:rFonts w:ascii="Arial" w:eastAsia="Arial" w:hAnsi="Arial"/>
-        </w:rPr>
-        <w:t xml:space="preserve"> about each currency</w:t>
+        <w:t>These queries will be used to retrieve key pieces of information about each cryptocurrency. This information will then be used to perform calculations and derive new information about each currency</w:t>
       </w:r>
     </w:p>
     <w:p>
@@ -2226,21 +2146,7 @@
         <w:rPr>
           <w:rFonts w:ascii="Arial" w:eastAsia="Arial" w:hAnsi="Arial"/>
         </w:rPr>
-        <w:t xml:space="preserve">The cryptocurrency tracking database system will exhibit inheritance and </w:t>
-      </w:r>
-      <w:proofErr w:type="gramStart"/>
-      <w:r>
-        <w:rPr>
-          <w:rFonts w:ascii="Arial" w:eastAsia="Arial" w:hAnsi="Arial"/>
-        </w:rPr>
-        <w:t>have the ability to</w:t>
-      </w:r>
-      <w:proofErr w:type="gramEnd"/>
-      <w:r>
-        <w:rPr>
-          <w:rFonts w:ascii="Arial" w:eastAsia="Arial" w:hAnsi="Arial"/>
-        </w:rPr>
-        <w:t xml:space="preserve"> derive useful values from the stored data points. Cryptocurrency dating back to 2014 at the latest will supply well over the </w:t>
+        <w:t xml:space="preserve">The cryptocurrency tracking database system will exhibit inheritance and have the ability to derive useful values from the stored data points. Cryptocurrency dating back to 2014 at the latest will supply well over the </w:t>
       </w:r>
       <w:proofErr w:type="gramStart"/>
       <w:r>
@@ -2504,10 +2410,10 @@
           <w:noProof/>
         </w:rPr>
         <w:drawing>
-          <wp:inline distT="0" distB="0" distL="0" distR="0" wp14:anchorId="0FBC8B9E" wp14:editId="4F44F348">
-            <wp:extent cx="5469996" cy="7835688"/>
-            <wp:effectExtent l="0" t="0" r="3810" b="635"/>
-            <wp:docPr id="3" name="Picture 3"/>
+          <wp:inline distT="0" distB="0" distL="0" distR="0" wp14:anchorId="76C290E3" wp14:editId="41AC789B">
+            <wp:extent cx="5434885" cy="7800658"/>
+            <wp:effectExtent l="0" t="0" r="1270" b="0"/>
+            <wp:docPr id="4" name="Picture 4"/>
             <wp:cNvGraphicFramePr>
               <a:graphicFrameLocks xmlns:a="http://schemas.openxmlformats.org/drawingml/2006/main" noChangeAspect="1"/>
             </wp:cNvGraphicFramePr>
@@ -2515,7 +2421,7 @@
               <a:graphicData uri="http://schemas.openxmlformats.org/drawingml/2006/picture">
                 <pic:pic xmlns:pic="http://schemas.openxmlformats.org/drawingml/2006/picture">
                   <pic:nvPicPr>
-                    <pic:cNvPr id="3" name="erD2.jpg"/>
+                    <pic:cNvPr id="4" name="erD2.jpg"/>
                     <pic:cNvPicPr/>
                   </pic:nvPicPr>
                   <pic:blipFill>
@@ -2533,7 +2439,7 @@
                   <pic:spPr>
                     <a:xfrm>
                       <a:off x="0" y="0"/>
-                      <a:ext cx="5469996" cy="7835688"/>
+                      <a:ext cx="5440538" cy="7808771"/>
                     </a:xfrm>
                     <a:prstGeom prst="rect">
                       <a:avLst/>
@@ -2651,49 +2557,21 @@
         <w:rPr>
           <w:rFonts w:ascii="Arial" w:hAnsi="Arial" w:cs="Arial"/>
         </w:rPr>
-        <w:t xml:space="preserve">The next major component of the database would be the cryptocurrencies and relevant information about each cryptocurrency. It was possible to view cryptocurrencies as a single entity however as there would be some information that remains </w:t>
-      </w:r>
-      <w:proofErr w:type="gramStart"/>
+        <w:t xml:space="preserve">The next major component of the database would be the cryptocurrencies and relevant information about each cryptocurrency. It was possible to view cryptocurrencies as a single entity however as there would be some information that remains fairly static on a long-term basis and other information that would be reasonable expected to change frequently (either daily or hour to hour) the design decision was made to split the attributes pertaining to a cryptocurrency into two distinct entity sets. Therefore, cryptocurrency will be used to store the predominantly static information about each currency uniquely identified by a </w:t>
+      </w:r>
+      <w:proofErr w:type="spellStart"/>
       <w:r>
         <w:rPr>
           <w:rFonts w:ascii="Arial" w:hAnsi="Arial" w:cs="Arial"/>
         </w:rPr>
-        <w:t>fairly static</w:t>
-      </w:r>
-      <w:proofErr w:type="gramEnd"/>
+        <w:t>cryptoNameID</w:t>
+      </w:r>
+      <w:proofErr w:type="spellEnd"/>
       <w:r>
         <w:rPr>
           <w:rFonts w:ascii="Arial" w:hAnsi="Arial" w:cs="Arial"/>
         </w:rPr>
-        <w:t xml:space="preserve"> on a long-term basis and other information that would be reasonable expected to change frequently (either daily or hour to hour) the design decision was made to split the attributes pertaining to a cryptocurrency into two distinct entity sets. Therefore, cryptocurrency will be used to store the predominantly static information about each currency uniquely identified by a </w:t>
-      </w:r>
-      <w:proofErr w:type="spellStart"/>
-      <w:r>
-        <w:rPr>
-          <w:rFonts w:ascii="Arial" w:hAnsi="Arial" w:cs="Arial"/>
-        </w:rPr>
-        <w:t>cryptoNameID</w:t>
-      </w:r>
-      <w:proofErr w:type="spellEnd"/>
-      <w:r>
-        <w:rPr>
-          <w:rFonts w:ascii="Arial" w:hAnsi="Arial" w:cs="Arial"/>
-        </w:rPr>
-        <w:t xml:space="preserve"> (</w:t>
-      </w:r>
-      <w:proofErr w:type="gramStart"/>
-      <w:r>
-        <w:rPr>
-          <w:rFonts w:ascii="Arial" w:hAnsi="Arial" w:cs="Arial"/>
-        </w:rPr>
-        <w:t>similar to</w:t>
-      </w:r>
-      <w:proofErr w:type="gramEnd"/>
-      <w:r>
-        <w:rPr>
-          <w:rFonts w:ascii="Arial" w:hAnsi="Arial" w:cs="Arial"/>
-        </w:rPr>
-        <w:t xml:space="preserve"> a </w:t>
+        <w:t xml:space="preserve"> (similar to a </w:t>
       </w:r>
       <w:proofErr w:type="spellStart"/>
       <w:r>
@@ -3604,958 +3482,866 @@
           <w:szCs w:val="24"/>
         </w:rPr>
       </w:pPr>
+    </w:p>
+    <w:p>
+      <w:pPr>
+        <w:pStyle w:val="ListParagraph"/>
+        <w:ind w:left="0"/>
+        <w:rPr>
+          <w:rFonts w:ascii="Arial" w:eastAsia="Times New Roman" w:hAnsi="Arial"/>
+          <w:sz w:val="24"/>
+          <w:szCs w:val="24"/>
+        </w:rPr>
+      </w:pPr>
+    </w:p>
+    <w:p>
+      <w:pPr>
+        <w:pStyle w:val="ListParagraph"/>
+        <w:ind w:left="0"/>
+        <w:rPr>
+          <w:rFonts w:ascii="Arial" w:eastAsia="Times New Roman" w:hAnsi="Arial"/>
+          <w:sz w:val="24"/>
+          <w:szCs w:val="24"/>
+        </w:rPr>
+      </w:pPr>
+      <w:r>
+        <w:rPr>
+          <w:rFonts w:ascii="Arial" w:eastAsia="Times New Roman" w:hAnsi="Arial"/>
+          <w:sz w:val="24"/>
+          <w:szCs w:val="24"/>
+        </w:rPr>
+        <w:br/>
+      </w:r>
+      <w:r>
+        <w:rPr>
+          <w:rFonts w:ascii="Arial" w:eastAsia="Times New Roman" w:hAnsi="Arial"/>
+          <w:sz w:val="24"/>
+          <w:szCs w:val="24"/>
+        </w:rPr>
+        <w:t>ALTER SESSION SET NLS_DATE_FORMAT = 'DD MM SYYYY';</w:t>
+      </w:r>
+    </w:p>
+    <w:p>
+      <w:pPr>
+        <w:pStyle w:val="ListParagraph"/>
+        <w:ind w:left="0"/>
+        <w:rPr>
+          <w:rFonts w:ascii="Arial" w:eastAsia="Times New Roman" w:hAnsi="Arial"/>
+          <w:sz w:val="24"/>
+          <w:szCs w:val="24"/>
+        </w:rPr>
+      </w:pPr>
+    </w:p>
+    <w:p>
+      <w:pPr>
+        <w:pStyle w:val="ListParagraph"/>
+        <w:ind w:left="0"/>
+        <w:rPr>
+          <w:rFonts w:ascii="Arial" w:eastAsia="Times New Roman" w:hAnsi="Arial"/>
+          <w:sz w:val="24"/>
+          <w:szCs w:val="24"/>
+        </w:rPr>
+      </w:pPr>
+      <w:r>
+        <w:rPr>
+          <w:rFonts w:ascii="Arial" w:eastAsia="Times New Roman" w:hAnsi="Arial"/>
+          <w:sz w:val="24"/>
+          <w:szCs w:val="24"/>
+        </w:rPr>
+        <w:t xml:space="preserve">CREATE TABLE </w:t>
+      </w:r>
+      <w:proofErr w:type="spellStart"/>
+      <w:r>
+        <w:rPr>
+          <w:rFonts w:ascii="Arial" w:eastAsia="Times New Roman" w:hAnsi="Arial"/>
+          <w:sz w:val="24"/>
+          <w:szCs w:val="24"/>
+        </w:rPr>
+        <w:t>PrimaryUser</w:t>
+      </w:r>
+      <w:proofErr w:type="spellEnd"/>
+    </w:p>
+    <w:p>
+      <w:pPr>
+        <w:pStyle w:val="ListParagraph"/>
+        <w:ind w:left="0"/>
+        <w:rPr>
+          <w:rFonts w:ascii="Arial" w:eastAsia="Times New Roman" w:hAnsi="Arial"/>
+          <w:sz w:val="24"/>
+          <w:szCs w:val="24"/>
+        </w:rPr>
+      </w:pPr>
+      <w:r>
+        <w:rPr>
+          <w:rFonts w:ascii="Arial" w:eastAsia="Times New Roman" w:hAnsi="Arial"/>
+          <w:sz w:val="24"/>
+          <w:szCs w:val="24"/>
+        </w:rPr>
+        <w:t>(</w:t>
+      </w:r>
+      <w:proofErr w:type="spellStart"/>
+      <w:r>
+        <w:rPr>
+          <w:rFonts w:ascii="Arial" w:eastAsia="Times New Roman" w:hAnsi="Arial"/>
+          <w:sz w:val="24"/>
+          <w:szCs w:val="24"/>
+        </w:rPr>
+        <w:t>userID</w:t>
+      </w:r>
+      <w:proofErr w:type="spellEnd"/>
+      <w:r>
+        <w:rPr>
+          <w:rFonts w:ascii="Arial" w:eastAsia="Times New Roman" w:hAnsi="Arial"/>
+          <w:sz w:val="24"/>
+          <w:szCs w:val="24"/>
+        </w:rPr>
+        <w:t xml:space="preserve"> INT NOT NULL PRIMARY KEY,</w:t>
+      </w:r>
+    </w:p>
+    <w:p>
+      <w:pPr>
+        <w:pStyle w:val="ListParagraph"/>
+        <w:ind w:left="0"/>
+        <w:rPr>
+          <w:rFonts w:ascii="Arial" w:eastAsia="Times New Roman" w:hAnsi="Arial"/>
+          <w:sz w:val="24"/>
+          <w:szCs w:val="24"/>
+        </w:rPr>
+      </w:pPr>
+      <w:proofErr w:type="spellStart"/>
+      <w:r>
+        <w:rPr>
+          <w:rFonts w:ascii="Arial" w:eastAsia="Times New Roman" w:hAnsi="Arial"/>
+          <w:sz w:val="24"/>
+          <w:szCs w:val="24"/>
+        </w:rPr>
+        <w:t>userPassword</w:t>
+      </w:r>
+      <w:proofErr w:type="spellEnd"/>
+      <w:r>
+        <w:rPr>
+          <w:rFonts w:ascii="Arial" w:eastAsia="Times New Roman" w:hAnsi="Arial"/>
+          <w:sz w:val="24"/>
+          <w:szCs w:val="24"/>
+        </w:rPr>
+        <w:t xml:space="preserve"> VARCHAR2(20) NOT NULL,</w:t>
+      </w:r>
+    </w:p>
+    <w:p>
+      <w:pPr>
+        <w:pStyle w:val="ListParagraph"/>
+        <w:ind w:left="0"/>
+        <w:rPr>
+          <w:rFonts w:ascii="Arial" w:eastAsia="Times New Roman" w:hAnsi="Arial"/>
+          <w:sz w:val="24"/>
+          <w:szCs w:val="24"/>
+        </w:rPr>
+      </w:pPr>
+      <w:proofErr w:type="spellStart"/>
+      <w:r>
+        <w:rPr>
+          <w:rFonts w:ascii="Arial" w:eastAsia="Times New Roman" w:hAnsi="Arial"/>
+          <w:sz w:val="24"/>
+          <w:szCs w:val="24"/>
+        </w:rPr>
+        <w:t>emailUser</w:t>
+      </w:r>
+      <w:proofErr w:type="spellEnd"/>
+      <w:r>
+        <w:rPr>
+          <w:rFonts w:ascii="Arial" w:eastAsia="Times New Roman" w:hAnsi="Arial"/>
+          <w:sz w:val="24"/>
+          <w:szCs w:val="24"/>
+        </w:rPr>
+        <w:t xml:space="preserve"> VARCHAR2(40) NOT NULL,</w:t>
+      </w:r>
+    </w:p>
+    <w:p>
+      <w:pPr>
+        <w:pStyle w:val="ListParagraph"/>
+        <w:ind w:left="0"/>
+        <w:rPr>
+          <w:rFonts w:ascii="Arial" w:eastAsia="Times New Roman" w:hAnsi="Arial"/>
+          <w:sz w:val="24"/>
+          <w:szCs w:val="24"/>
+        </w:rPr>
+      </w:pPr>
+      <w:proofErr w:type="spellStart"/>
+      <w:r>
+        <w:rPr>
+          <w:rFonts w:ascii="Arial" w:eastAsia="Times New Roman" w:hAnsi="Arial"/>
+          <w:sz w:val="24"/>
+          <w:szCs w:val="24"/>
+        </w:rPr>
+        <w:t>cryptoWallet</w:t>
+      </w:r>
+      <w:proofErr w:type="spellEnd"/>
+      <w:r>
+        <w:rPr>
+          <w:rFonts w:ascii="Arial" w:eastAsia="Times New Roman" w:hAnsi="Arial"/>
+          <w:sz w:val="24"/>
+          <w:szCs w:val="24"/>
+        </w:rPr>
+        <w:t xml:space="preserve"> VARCHAR2(40));</w:t>
+      </w:r>
+    </w:p>
+    <w:p>
+      <w:pPr>
+        <w:pStyle w:val="ListParagraph"/>
+        <w:ind w:left="0"/>
+        <w:rPr>
+          <w:rFonts w:ascii="Arial" w:eastAsia="Times New Roman" w:hAnsi="Arial"/>
+          <w:sz w:val="24"/>
+          <w:szCs w:val="24"/>
+        </w:rPr>
+      </w:pPr>
+    </w:p>
+    <w:p>
+      <w:pPr>
+        <w:pStyle w:val="ListParagraph"/>
+        <w:ind w:left="0"/>
+        <w:rPr>
+          <w:rFonts w:ascii="Arial" w:eastAsia="Times New Roman" w:hAnsi="Arial"/>
+          <w:sz w:val="24"/>
+          <w:szCs w:val="24"/>
+        </w:rPr>
+      </w:pPr>
+      <w:r>
+        <w:rPr>
+          <w:rFonts w:ascii="Arial" w:eastAsia="Times New Roman" w:hAnsi="Arial"/>
+          <w:sz w:val="24"/>
+          <w:szCs w:val="24"/>
+        </w:rPr>
+        <w:t>CREATE TABLE Cryptocurrency</w:t>
+      </w:r>
+    </w:p>
+    <w:p>
+      <w:pPr>
+        <w:pStyle w:val="ListParagraph"/>
+        <w:ind w:left="0"/>
+        <w:rPr>
+          <w:rFonts w:ascii="Arial" w:eastAsia="Times New Roman" w:hAnsi="Arial"/>
+          <w:sz w:val="24"/>
+          <w:szCs w:val="24"/>
+        </w:rPr>
+      </w:pPr>
+      <w:r>
+        <w:rPr>
+          <w:rFonts w:ascii="Arial" w:eastAsia="Times New Roman" w:hAnsi="Arial"/>
+          <w:sz w:val="24"/>
+          <w:szCs w:val="24"/>
+        </w:rPr>
+        <w:t>(</w:t>
+      </w:r>
+      <w:proofErr w:type="spellStart"/>
+      <w:r>
+        <w:rPr>
+          <w:rFonts w:ascii="Arial" w:eastAsia="Times New Roman" w:hAnsi="Arial"/>
+          <w:sz w:val="24"/>
+          <w:szCs w:val="24"/>
+        </w:rPr>
+        <w:t>cryptoNameID</w:t>
+      </w:r>
+      <w:proofErr w:type="spellEnd"/>
+      <w:r>
+        <w:rPr>
+          <w:rFonts w:ascii="Arial" w:eastAsia="Times New Roman" w:hAnsi="Arial"/>
+          <w:sz w:val="24"/>
+          <w:szCs w:val="24"/>
+        </w:rPr>
+        <w:t xml:space="preserve"> INT NOT NULL PRIMARY KEY,</w:t>
+      </w:r>
+    </w:p>
+    <w:p>
+      <w:pPr>
+        <w:pStyle w:val="ListParagraph"/>
+        <w:ind w:left="0"/>
+        <w:rPr>
+          <w:rFonts w:ascii="Arial" w:eastAsia="Times New Roman" w:hAnsi="Arial"/>
+          <w:sz w:val="24"/>
+          <w:szCs w:val="24"/>
+        </w:rPr>
+      </w:pPr>
+      <w:proofErr w:type="spellStart"/>
+      <w:r>
+        <w:rPr>
+          <w:rFonts w:ascii="Arial" w:eastAsia="Times New Roman" w:hAnsi="Arial"/>
+          <w:sz w:val="24"/>
+          <w:szCs w:val="24"/>
+        </w:rPr>
+        <w:t>cryptoCoinName</w:t>
+      </w:r>
+      <w:proofErr w:type="spellEnd"/>
+      <w:r>
+        <w:rPr>
+          <w:rFonts w:ascii="Arial" w:eastAsia="Times New Roman" w:hAnsi="Arial"/>
+          <w:sz w:val="24"/>
+          <w:szCs w:val="24"/>
+        </w:rPr>
+        <w:t xml:space="preserve"> VARCHAR2(40) UNIQUE,</w:t>
+      </w:r>
+    </w:p>
+    <w:p>
+      <w:pPr>
+        <w:pStyle w:val="ListParagraph"/>
+        <w:ind w:left="0"/>
+        <w:rPr>
+          <w:rFonts w:ascii="Arial" w:eastAsia="Times New Roman" w:hAnsi="Arial"/>
+          <w:sz w:val="24"/>
+          <w:szCs w:val="24"/>
+        </w:rPr>
+      </w:pPr>
+      <w:proofErr w:type="spellStart"/>
+      <w:r>
+        <w:rPr>
+          <w:rFonts w:ascii="Arial" w:eastAsia="Times New Roman" w:hAnsi="Arial"/>
+          <w:sz w:val="24"/>
+          <w:szCs w:val="24"/>
+        </w:rPr>
+        <w:t>cryptoRank</w:t>
+      </w:r>
+      <w:proofErr w:type="spellEnd"/>
+      <w:r>
+        <w:rPr>
+          <w:rFonts w:ascii="Arial" w:eastAsia="Times New Roman" w:hAnsi="Arial"/>
+          <w:sz w:val="24"/>
+          <w:szCs w:val="24"/>
+        </w:rPr>
+        <w:t xml:space="preserve"> INT);</w:t>
+      </w:r>
+    </w:p>
+    <w:p>
+      <w:pPr>
+        <w:pStyle w:val="ListParagraph"/>
+        <w:ind w:left="0"/>
+        <w:rPr>
+          <w:rFonts w:ascii="Arial" w:eastAsia="Times New Roman" w:hAnsi="Arial"/>
+          <w:sz w:val="24"/>
+          <w:szCs w:val="24"/>
+        </w:rPr>
+      </w:pPr>
+    </w:p>
+    <w:p>
+      <w:pPr>
+        <w:pStyle w:val="ListParagraph"/>
+        <w:ind w:left="0"/>
+        <w:rPr>
+          <w:rFonts w:ascii="Arial" w:eastAsia="Times New Roman" w:hAnsi="Arial"/>
+          <w:sz w:val="24"/>
+          <w:szCs w:val="24"/>
+        </w:rPr>
+      </w:pPr>
+      <w:r>
+        <w:rPr>
+          <w:rFonts w:ascii="Arial" w:eastAsia="Times New Roman" w:hAnsi="Arial"/>
+          <w:sz w:val="24"/>
+          <w:szCs w:val="24"/>
+        </w:rPr>
+        <w:t xml:space="preserve">CREATE TABLE </w:t>
+      </w:r>
+      <w:proofErr w:type="spellStart"/>
+      <w:r>
+        <w:rPr>
+          <w:rFonts w:ascii="Arial" w:eastAsia="Times New Roman" w:hAnsi="Arial"/>
+          <w:sz w:val="24"/>
+          <w:szCs w:val="24"/>
+        </w:rPr>
+        <w:t>MonetaryValue</w:t>
+      </w:r>
+      <w:proofErr w:type="spellEnd"/>
+    </w:p>
+    <w:p>
+      <w:pPr>
+        <w:pStyle w:val="ListParagraph"/>
+        <w:ind w:left="0"/>
+        <w:rPr>
+          <w:rFonts w:ascii="Arial" w:eastAsia="Times New Roman" w:hAnsi="Arial"/>
+          <w:sz w:val="24"/>
+          <w:szCs w:val="24"/>
+        </w:rPr>
+      </w:pPr>
+      <w:r>
+        <w:rPr>
+          <w:rFonts w:ascii="Arial" w:eastAsia="Times New Roman" w:hAnsi="Arial"/>
+          <w:sz w:val="24"/>
+          <w:szCs w:val="24"/>
+        </w:rPr>
+        <w:t>(</w:t>
+      </w:r>
+      <w:proofErr w:type="spellStart"/>
+      <w:r>
+        <w:rPr>
+          <w:rFonts w:ascii="Arial" w:eastAsia="Times New Roman" w:hAnsi="Arial"/>
+          <w:sz w:val="24"/>
+          <w:szCs w:val="24"/>
+        </w:rPr>
+        <w:t>timeDate</w:t>
+      </w:r>
+      <w:proofErr w:type="spellEnd"/>
+      <w:r>
+        <w:rPr>
+          <w:rFonts w:ascii="Arial" w:eastAsia="Times New Roman" w:hAnsi="Arial"/>
+          <w:sz w:val="24"/>
+          <w:szCs w:val="24"/>
+        </w:rPr>
+        <w:t xml:space="preserve"> DATE NOT NULL PRIMARY KEY,</w:t>
+      </w:r>
+    </w:p>
+    <w:p>
+      <w:pPr>
+        <w:pStyle w:val="ListParagraph"/>
+        <w:ind w:left="0"/>
+        <w:rPr>
+          <w:rFonts w:ascii="Arial" w:eastAsia="Times New Roman" w:hAnsi="Arial"/>
+          <w:sz w:val="24"/>
+          <w:szCs w:val="24"/>
+        </w:rPr>
+      </w:pPr>
+      <w:proofErr w:type="spellStart"/>
+      <w:r>
+        <w:rPr>
+          <w:rFonts w:ascii="Arial" w:eastAsia="Times New Roman" w:hAnsi="Arial"/>
+          <w:sz w:val="24"/>
+          <w:szCs w:val="24"/>
+        </w:rPr>
+        <w:t>cryptoTotalWorth</w:t>
+      </w:r>
+      <w:proofErr w:type="spellEnd"/>
+      <w:r>
+        <w:rPr>
+          <w:rFonts w:ascii="Arial" w:eastAsia="Times New Roman" w:hAnsi="Arial"/>
+          <w:sz w:val="24"/>
+          <w:szCs w:val="24"/>
+        </w:rPr>
+        <w:t xml:space="preserve"> </w:t>
+      </w:r>
+      <w:proofErr w:type="gramStart"/>
+      <w:r>
+        <w:rPr>
+          <w:rFonts w:ascii="Arial" w:eastAsia="Times New Roman" w:hAnsi="Arial"/>
+          <w:sz w:val="24"/>
+          <w:szCs w:val="24"/>
+        </w:rPr>
+        <w:t>NUMBER(</w:t>
+      </w:r>
+      <w:proofErr w:type="gramEnd"/>
+      <w:r>
+        <w:rPr>
+          <w:rFonts w:ascii="Arial" w:eastAsia="Times New Roman" w:hAnsi="Arial"/>
+          <w:sz w:val="24"/>
+          <w:szCs w:val="24"/>
+        </w:rPr>
+        <w:t>38,16),</w:t>
+      </w:r>
+    </w:p>
+    <w:p>
+      <w:pPr>
+        <w:pStyle w:val="ListParagraph"/>
+        <w:ind w:left="0"/>
+        <w:rPr>
+          <w:rFonts w:ascii="Arial" w:eastAsia="Times New Roman" w:hAnsi="Arial"/>
+          <w:sz w:val="24"/>
+          <w:szCs w:val="24"/>
+        </w:rPr>
+      </w:pPr>
+      <w:proofErr w:type="spellStart"/>
+      <w:r>
+        <w:rPr>
+          <w:rFonts w:ascii="Arial" w:eastAsia="Times New Roman" w:hAnsi="Arial"/>
+          <w:sz w:val="24"/>
+          <w:szCs w:val="24"/>
+        </w:rPr>
+        <w:t>cryptoCurrentPrice</w:t>
+      </w:r>
+      <w:proofErr w:type="spellEnd"/>
+      <w:r>
+        <w:rPr>
+          <w:rFonts w:ascii="Arial" w:eastAsia="Times New Roman" w:hAnsi="Arial"/>
+          <w:sz w:val="24"/>
+          <w:szCs w:val="24"/>
+        </w:rPr>
+        <w:t xml:space="preserve"> </w:t>
+      </w:r>
+      <w:proofErr w:type="gramStart"/>
+      <w:r>
+        <w:rPr>
+          <w:rFonts w:ascii="Arial" w:eastAsia="Times New Roman" w:hAnsi="Arial"/>
+          <w:sz w:val="24"/>
+          <w:szCs w:val="24"/>
+        </w:rPr>
+        <w:t>NUMBER(</w:t>
+      </w:r>
+      <w:proofErr w:type="gramEnd"/>
+      <w:r>
+        <w:rPr>
+          <w:rFonts w:ascii="Arial" w:eastAsia="Times New Roman" w:hAnsi="Arial"/>
+          <w:sz w:val="24"/>
+          <w:szCs w:val="24"/>
+        </w:rPr>
+        <w:t>38,16),</w:t>
+      </w:r>
+    </w:p>
+    <w:p>
+      <w:pPr>
+        <w:pStyle w:val="ListParagraph"/>
+        <w:ind w:left="0"/>
+        <w:rPr>
+          <w:rFonts w:ascii="Arial" w:eastAsia="Times New Roman" w:hAnsi="Arial"/>
+          <w:sz w:val="24"/>
+          <w:szCs w:val="24"/>
+        </w:rPr>
+      </w:pPr>
+      <w:r>
+        <w:rPr>
+          <w:rFonts w:ascii="Arial" w:eastAsia="Times New Roman" w:hAnsi="Arial"/>
+          <w:sz w:val="24"/>
+          <w:szCs w:val="24"/>
+        </w:rPr>
+        <w:t xml:space="preserve">pctChange24Hr </w:t>
+      </w:r>
+      <w:proofErr w:type="gramStart"/>
+      <w:r>
+        <w:rPr>
+          <w:rFonts w:ascii="Arial" w:eastAsia="Times New Roman" w:hAnsi="Arial"/>
+          <w:sz w:val="24"/>
+          <w:szCs w:val="24"/>
+        </w:rPr>
+        <w:t>DECIMAL(</w:t>
+      </w:r>
+      <w:proofErr w:type="gramEnd"/>
+      <w:r>
+        <w:rPr>
+          <w:rFonts w:ascii="Arial" w:eastAsia="Times New Roman" w:hAnsi="Arial"/>
+          <w:sz w:val="24"/>
+          <w:szCs w:val="24"/>
+        </w:rPr>
+        <w:t>18,0),</w:t>
+      </w:r>
+    </w:p>
+    <w:p>
+      <w:pPr>
+        <w:pStyle w:val="ListParagraph"/>
+        <w:ind w:left="0"/>
+        <w:rPr>
+          <w:rFonts w:ascii="Arial" w:eastAsia="Times New Roman" w:hAnsi="Arial"/>
+          <w:sz w:val="24"/>
+          <w:szCs w:val="24"/>
+        </w:rPr>
+      </w:pPr>
+      <w:r>
+        <w:rPr>
+          <w:rFonts w:ascii="Arial" w:eastAsia="Times New Roman" w:hAnsi="Arial"/>
+          <w:sz w:val="24"/>
+          <w:szCs w:val="24"/>
+        </w:rPr>
+        <w:t xml:space="preserve">high24Hour </w:t>
+      </w:r>
+      <w:proofErr w:type="gramStart"/>
+      <w:r>
+        <w:rPr>
+          <w:rFonts w:ascii="Arial" w:eastAsia="Times New Roman" w:hAnsi="Arial"/>
+          <w:sz w:val="24"/>
+          <w:szCs w:val="24"/>
+        </w:rPr>
+        <w:t>NUMBER(</w:t>
+      </w:r>
+      <w:proofErr w:type="gramEnd"/>
+      <w:r>
+        <w:rPr>
+          <w:rFonts w:ascii="Arial" w:eastAsia="Times New Roman" w:hAnsi="Arial"/>
+          <w:sz w:val="24"/>
+          <w:szCs w:val="24"/>
+        </w:rPr>
+        <w:t>38,16),</w:t>
+      </w:r>
+    </w:p>
+    <w:p>
+      <w:pPr>
+        <w:pStyle w:val="ListParagraph"/>
+        <w:ind w:left="0"/>
+        <w:rPr>
+          <w:rFonts w:ascii="Arial" w:eastAsia="Times New Roman" w:hAnsi="Arial"/>
+          <w:sz w:val="24"/>
+          <w:szCs w:val="24"/>
+        </w:rPr>
+      </w:pPr>
+      <w:r>
+        <w:rPr>
+          <w:rFonts w:ascii="Arial" w:eastAsia="Times New Roman" w:hAnsi="Arial"/>
+          <w:sz w:val="24"/>
+          <w:szCs w:val="24"/>
+        </w:rPr>
+        <w:t xml:space="preserve">low24Hour </w:t>
+      </w:r>
+      <w:proofErr w:type="gramStart"/>
+      <w:r>
+        <w:rPr>
+          <w:rFonts w:ascii="Arial" w:eastAsia="Times New Roman" w:hAnsi="Arial"/>
+          <w:sz w:val="24"/>
+          <w:szCs w:val="24"/>
+        </w:rPr>
+        <w:t>NUMBER(</w:t>
+      </w:r>
+      <w:proofErr w:type="gramEnd"/>
+      <w:r>
+        <w:rPr>
+          <w:rFonts w:ascii="Arial" w:eastAsia="Times New Roman" w:hAnsi="Arial"/>
+          <w:sz w:val="24"/>
+          <w:szCs w:val="24"/>
+        </w:rPr>
+        <w:t>38,16),</w:t>
+      </w:r>
+    </w:p>
+    <w:p>
+      <w:pPr>
+        <w:pStyle w:val="ListParagraph"/>
+        <w:ind w:left="0"/>
+        <w:rPr>
+          <w:rFonts w:ascii="Arial" w:eastAsia="Times New Roman" w:hAnsi="Arial"/>
+          <w:sz w:val="24"/>
+          <w:szCs w:val="24"/>
+        </w:rPr>
+      </w:pPr>
+      <w:proofErr w:type="spellStart"/>
+      <w:r>
+        <w:rPr>
+          <w:rFonts w:ascii="Arial" w:eastAsia="Times New Roman" w:hAnsi="Arial"/>
+          <w:sz w:val="24"/>
+          <w:szCs w:val="24"/>
+        </w:rPr>
+        <w:t>cryptoNameID_fk</w:t>
+      </w:r>
+      <w:proofErr w:type="spellEnd"/>
+      <w:r>
+        <w:rPr>
+          <w:rFonts w:ascii="Arial" w:eastAsia="Times New Roman" w:hAnsi="Arial"/>
+          <w:sz w:val="24"/>
+          <w:szCs w:val="24"/>
+        </w:rPr>
+        <w:t xml:space="preserve"> INT,</w:t>
+      </w:r>
+    </w:p>
+    <w:p>
+      <w:pPr>
+        <w:pStyle w:val="ListParagraph"/>
+        <w:ind w:left="0"/>
+        <w:rPr>
+          <w:rFonts w:ascii="Arial" w:eastAsia="Times New Roman" w:hAnsi="Arial"/>
+          <w:sz w:val="24"/>
+          <w:szCs w:val="24"/>
+        </w:rPr>
+      </w:pPr>
+      <w:r>
+        <w:rPr>
+          <w:rFonts w:ascii="Arial" w:eastAsia="Times New Roman" w:hAnsi="Arial"/>
+          <w:sz w:val="24"/>
+          <w:szCs w:val="24"/>
+        </w:rPr>
+        <w:t xml:space="preserve">CONSTRAINT </w:t>
+      </w:r>
+      <w:proofErr w:type="spellStart"/>
+      <w:r>
+        <w:rPr>
+          <w:rFonts w:ascii="Arial" w:eastAsia="Times New Roman" w:hAnsi="Arial"/>
+          <w:sz w:val="24"/>
+          <w:szCs w:val="24"/>
+        </w:rPr>
+        <w:t>fk_cryptocurrency</w:t>
+      </w:r>
+      <w:proofErr w:type="spellEnd"/>
+    </w:p>
+    <w:p>
+      <w:pPr>
+        <w:pStyle w:val="ListParagraph"/>
+        <w:ind w:left="0"/>
+        <w:rPr>
+          <w:rFonts w:ascii="Arial" w:eastAsia="Times New Roman" w:hAnsi="Arial"/>
+          <w:sz w:val="24"/>
+          <w:szCs w:val="24"/>
+        </w:rPr>
+      </w:pPr>
+      <w:r>
+        <w:rPr>
+          <w:rFonts w:ascii="Arial" w:eastAsia="Times New Roman" w:hAnsi="Arial"/>
+          <w:sz w:val="24"/>
+          <w:szCs w:val="24"/>
+        </w:rPr>
+        <w:t xml:space="preserve">    FOREIGN KEY (</w:t>
+      </w:r>
+      <w:proofErr w:type="spellStart"/>
+      <w:r>
+        <w:rPr>
+          <w:rFonts w:ascii="Arial" w:eastAsia="Times New Roman" w:hAnsi="Arial"/>
+          <w:sz w:val="24"/>
+          <w:szCs w:val="24"/>
+        </w:rPr>
+        <w:t>cryptoNameID_fk</w:t>
+      </w:r>
+      <w:proofErr w:type="spellEnd"/>
+      <w:r>
+        <w:rPr>
+          <w:rFonts w:ascii="Arial" w:eastAsia="Times New Roman" w:hAnsi="Arial"/>
+          <w:sz w:val="24"/>
+          <w:szCs w:val="24"/>
+        </w:rPr>
+        <w:t>)</w:t>
+      </w:r>
+    </w:p>
+    <w:p>
+      <w:pPr>
+        <w:pStyle w:val="ListParagraph"/>
+        <w:ind w:left="0"/>
+        <w:rPr>
+          <w:rFonts w:ascii="Arial" w:eastAsia="Times New Roman" w:hAnsi="Arial"/>
+          <w:sz w:val="24"/>
+          <w:szCs w:val="24"/>
+        </w:rPr>
+      </w:pPr>
+      <w:r>
+        <w:rPr>
+          <w:rFonts w:ascii="Arial" w:eastAsia="Times New Roman" w:hAnsi="Arial"/>
+          <w:sz w:val="24"/>
+          <w:szCs w:val="24"/>
+        </w:rPr>
+        <w:t xml:space="preserve">    REFERENCES Cryptocurrency(</w:t>
+      </w:r>
+      <w:proofErr w:type="spellStart"/>
+      <w:r>
+        <w:rPr>
+          <w:rFonts w:ascii="Arial" w:eastAsia="Times New Roman" w:hAnsi="Arial"/>
+          <w:sz w:val="24"/>
+          <w:szCs w:val="24"/>
+        </w:rPr>
+        <w:t>cryptoNameID</w:t>
+      </w:r>
+      <w:proofErr w:type="spellEnd"/>
+      <w:r>
+        <w:rPr>
+          <w:rFonts w:ascii="Arial" w:eastAsia="Times New Roman" w:hAnsi="Arial"/>
+          <w:sz w:val="24"/>
+          <w:szCs w:val="24"/>
+        </w:rPr>
+        <w:t>));</w:t>
+      </w:r>
+    </w:p>
+    <w:p>
+      <w:pPr>
+        <w:pStyle w:val="ListParagraph"/>
+        <w:ind w:left="0"/>
+        <w:rPr>
+          <w:rFonts w:ascii="Arial" w:eastAsia="Times New Roman" w:hAnsi="Arial"/>
+          <w:sz w:val="24"/>
+          <w:szCs w:val="24"/>
+        </w:rPr>
+      </w:pPr>
+    </w:p>
+    <w:p>
+      <w:pPr>
+        <w:pStyle w:val="ListParagraph"/>
+        <w:ind w:left="0"/>
+        <w:rPr>
+          <w:rFonts w:ascii="Arial" w:eastAsia="Times New Roman" w:hAnsi="Arial"/>
+        </w:rPr>
+      </w:pPr>
+      <w:r>
+        <w:rPr>
+          <w:rFonts w:ascii="Arial" w:eastAsia="Times New Roman" w:hAnsi="Arial"/>
+          <w:sz w:val="24"/>
+          <w:szCs w:val="24"/>
+        </w:rPr>
+        <w:br/>
+      </w:r>
+      <w:r>
+        <w:rPr>
+          <w:rFonts w:ascii="Arial" w:eastAsia="Times New Roman" w:hAnsi="Arial"/>
+          <w:sz w:val="24"/>
+          <w:szCs w:val="24"/>
+        </w:rPr>
+        <w:br/>
+      </w:r>
+      <w:r>
+        <w:rPr>
+          <w:rFonts w:ascii="Arial" w:eastAsia="Times New Roman" w:hAnsi="Arial"/>
+          <w:sz w:val="24"/>
+          <w:szCs w:val="24"/>
+        </w:rPr>
+        <w:br/>
+      </w:r>
+      <w:r>
+        <w:rPr>
+          <w:rFonts w:ascii="Arial" w:eastAsia="Times New Roman" w:hAnsi="Arial"/>
+          <w:sz w:val="24"/>
+          <w:szCs w:val="24"/>
+        </w:rPr>
+        <w:br/>
+      </w:r>
+      <w:r>
+        <w:rPr>
+          <w:rFonts w:ascii="Arial" w:eastAsia="Times New Roman" w:hAnsi="Arial"/>
+          <w:sz w:val="24"/>
+          <w:szCs w:val="24"/>
+        </w:rPr>
+        <w:br/>
+      </w:r>
+      <w:r>
+        <w:rPr>
+          <w:rFonts w:ascii="Arial" w:eastAsia="Times New Roman" w:hAnsi="Arial"/>
+          <w:sz w:val="24"/>
+          <w:szCs w:val="24"/>
+        </w:rPr>
+        <w:br/>
+      </w:r>
+      <w:r>
+        <w:rPr>
+          <w:rFonts w:ascii="Arial" w:eastAsia="Times New Roman" w:hAnsi="Arial"/>
+          <w:sz w:val="24"/>
+          <w:szCs w:val="24"/>
+        </w:rPr>
+        <w:br/>
+      </w:r>
+      <w:r>
+        <w:rPr>
+          <w:rFonts w:ascii="Arial" w:eastAsia="Times New Roman" w:hAnsi="Arial"/>
+          <w:sz w:val="24"/>
+          <w:szCs w:val="24"/>
+        </w:rPr>
+        <w:lastRenderedPageBreak/>
+        <w:br/>
+      </w:r>
       <w:bookmarkStart w:id="2" w:name="_GoBack"/>
       <w:bookmarkEnd w:id="2"/>
+      <w:r>
+        <w:rPr>
+          <w:rFonts w:ascii="Arial" w:eastAsia="Times New Roman" w:hAnsi="Arial"/>
+          <w:sz w:val="24"/>
+          <w:szCs w:val="24"/>
+        </w:rPr>
+        <w:t>B</w:t>
+      </w:r>
+      <w:r>
+        <w:rPr>
+          <w:rFonts w:ascii="Arial" w:eastAsia="Times New Roman" w:hAnsi="Arial"/>
+          <w:b/>
+          <w:sz w:val="24"/>
+          <w:szCs w:val="24"/>
+        </w:rPr>
+        <w:t xml:space="preserve">.  </w:t>
+      </w:r>
+      <w:r>
+        <w:rPr>
+          <w:rFonts w:ascii="Arial" w:eastAsia="Times New Roman" w:hAnsi="Arial"/>
+          <w:b/>
+          <w:sz w:val="24"/>
+          <w:szCs w:val="24"/>
+        </w:rPr>
+        <w:t>Oracle Screenshots</w:t>
+      </w:r>
     </w:p>
     <w:p>
       <w:pPr>
         <w:pStyle w:val="ListParagraph"/>
         <w:ind w:left="0"/>
         <w:rPr>
-          <w:rFonts w:ascii="Arial" w:eastAsia="Times New Roman" w:hAnsi="Arial"/>
-          <w:sz w:val="24"/>
-          <w:szCs w:val="24"/>
-        </w:rPr>
-      </w:pPr>
-    </w:p>
-    <w:p>
-      <w:pPr>
-        <w:pStyle w:val="ListParagraph"/>
-        <w:ind w:left="0"/>
-        <w:rPr>
-          <w:rFonts w:ascii="Arial" w:eastAsia="Times New Roman" w:hAnsi="Arial"/>
-          <w:sz w:val="24"/>
-          <w:szCs w:val="24"/>
-        </w:rPr>
-      </w:pPr>
-      <w:r>
-        <w:rPr>
-          <w:rFonts w:ascii="Arial" w:eastAsia="Times New Roman" w:hAnsi="Arial"/>
-          <w:sz w:val="24"/>
-          <w:szCs w:val="24"/>
-        </w:rPr>
-        <w:br/>
-      </w:r>
-      <w:r>
-        <w:rPr>
-          <w:rFonts w:ascii="Arial" w:eastAsia="Times New Roman" w:hAnsi="Arial"/>
-          <w:sz w:val="24"/>
-          <w:szCs w:val="24"/>
-        </w:rPr>
-        <w:t>ALTER SESSION SET NLS_DATE_FORMAT = 'DD MM SYYYY';</w:t>
-      </w:r>
-    </w:p>
-    <w:p>
-      <w:pPr>
-        <w:pStyle w:val="ListParagraph"/>
-        <w:ind w:left="0"/>
-        <w:rPr>
-          <w:rFonts w:ascii="Arial" w:eastAsia="Times New Roman" w:hAnsi="Arial"/>
-          <w:sz w:val="24"/>
-          <w:szCs w:val="24"/>
-        </w:rPr>
-      </w:pPr>
-    </w:p>
-    <w:p>
-      <w:pPr>
-        <w:pStyle w:val="ListParagraph"/>
-        <w:ind w:left="0"/>
-        <w:rPr>
-          <w:rFonts w:ascii="Arial" w:eastAsia="Times New Roman" w:hAnsi="Arial"/>
-          <w:sz w:val="24"/>
-          <w:szCs w:val="24"/>
-        </w:rPr>
-      </w:pPr>
-      <w:r>
-        <w:rPr>
-          <w:rFonts w:ascii="Arial" w:eastAsia="Times New Roman" w:hAnsi="Arial"/>
-          <w:sz w:val="24"/>
-          <w:szCs w:val="24"/>
-        </w:rPr>
-        <w:t xml:space="preserve">CREATE TABLE </w:t>
-      </w:r>
-      <w:proofErr w:type="spellStart"/>
-      <w:r>
-        <w:rPr>
-          <w:rFonts w:ascii="Arial" w:eastAsia="Times New Roman" w:hAnsi="Arial"/>
-          <w:sz w:val="24"/>
-          <w:szCs w:val="24"/>
-        </w:rPr>
-        <w:t>PrimaryUser</w:t>
-      </w:r>
-      <w:proofErr w:type="spellEnd"/>
-    </w:p>
-    <w:p>
-      <w:pPr>
-        <w:pStyle w:val="ListParagraph"/>
-        <w:ind w:left="0"/>
-        <w:rPr>
-          <w:rFonts w:ascii="Arial" w:eastAsia="Times New Roman" w:hAnsi="Arial"/>
-          <w:sz w:val="24"/>
-          <w:szCs w:val="24"/>
-        </w:rPr>
-      </w:pPr>
-      <w:r>
-        <w:rPr>
-          <w:rFonts w:ascii="Arial" w:eastAsia="Times New Roman" w:hAnsi="Arial"/>
-          <w:sz w:val="24"/>
-          <w:szCs w:val="24"/>
-        </w:rPr>
-        <w:t>(</w:t>
-      </w:r>
-      <w:proofErr w:type="spellStart"/>
-      <w:r>
-        <w:rPr>
-          <w:rFonts w:ascii="Arial" w:eastAsia="Times New Roman" w:hAnsi="Arial"/>
-          <w:sz w:val="24"/>
-          <w:szCs w:val="24"/>
-        </w:rPr>
-        <w:t>userID</w:t>
-      </w:r>
-      <w:proofErr w:type="spellEnd"/>
-      <w:r>
-        <w:rPr>
-          <w:rFonts w:ascii="Arial" w:eastAsia="Times New Roman" w:hAnsi="Arial"/>
-          <w:sz w:val="24"/>
-          <w:szCs w:val="24"/>
-        </w:rPr>
-        <w:t xml:space="preserve"> INT NOT NULL PRIMARY KEY,</w:t>
-      </w:r>
-    </w:p>
-    <w:p>
-      <w:pPr>
-        <w:pStyle w:val="ListParagraph"/>
-        <w:ind w:left="0"/>
-        <w:rPr>
-          <w:rFonts w:ascii="Arial" w:eastAsia="Times New Roman" w:hAnsi="Arial"/>
-          <w:sz w:val="24"/>
-          <w:szCs w:val="24"/>
-        </w:rPr>
-      </w:pPr>
-      <w:proofErr w:type="spellStart"/>
-      <w:r>
-        <w:rPr>
-          <w:rFonts w:ascii="Arial" w:eastAsia="Times New Roman" w:hAnsi="Arial"/>
-          <w:sz w:val="24"/>
-          <w:szCs w:val="24"/>
-        </w:rPr>
-        <w:t>userPassword</w:t>
-      </w:r>
-      <w:proofErr w:type="spellEnd"/>
-      <w:r>
-        <w:rPr>
-          <w:rFonts w:ascii="Arial" w:eastAsia="Times New Roman" w:hAnsi="Arial"/>
-          <w:sz w:val="24"/>
-          <w:szCs w:val="24"/>
-        </w:rPr>
-        <w:t xml:space="preserve"> VARCHAR2(20) NOT NULL,</w:t>
-      </w:r>
-    </w:p>
-    <w:p>
-      <w:pPr>
-        <w:pStyle w:val="ListParagraph"/>
-        <w:ind w:left="0"/>
-        <w:rPr>
-          <w:rFonts w:ascii="Arial" w:eastAsia="Times New Roman" w:hAnsi="Arial"/>
-          <w:sz w:val="24"/>
-          <w:szCs w:val="24"/>
-        </w:rPr>
-      </w:pPr>
-      <w:proofErr w:type="spellStart"/>
-      <w:r>
-        <w:rPr>
-          <w:rFonts w:ascii="Arial" w:eastAsia="Times New Roman" w:hAnsi="Arial"/>
-          <w:sz w:val="24"/>
-          <w:szCs w:val="24"/>
-        </w:rPr>
-        <w:t>emailUser</w:t>
-      </w:r>
-      <w:proofErr w:type="spellEnd"/>
-      <w:r>
-        <w:rPr>
-          <w:rFonts w:ascii="Arial" w:eastAsia="Times New Roman" w:hAnsi="Arial"/>
-          <w:sz w:val="24"/>
-          <w:szCs w:val="24"/>
-        </w:rPr>
-        <w:t xml:space="preserve"> VARCHAR2(40) NOT NULL,</w:t>
-      </w:r>
-    </w:p>
-    <w:p>
-      <w:pPr>
-        <w:pStyle w:val="ListParagraph"/>
-        <w:ind w:left="0"/>
-        <w:rPr>
-          <w:rFonts w:ascii="Arial" w:eastAsia="Times New Roman" w:hAnsi="Arial"/>
-          <w:sz w:val="24"/>
-          <w:szCs w:val="24"/>
-        </w:rPr>
-      </w:pPr>
-      <w:proofErr w:type="spellStart"/>
-      <w:r>
-        <w:rPr>
-          <w:rFonts w:ascii="Arial" w:eastAsia="Times New Roman" w:hAnsi="Arial"/>
-          <w:sz w:val="24"/>
-          <w:szCs w:val="24"/>
-        </w:rPr>
-        <w:t>cryptoWallet</w:t>
-      </w:r>
-      <w:proofErr w:type="spellEnd"/>
-      <w:r>
-        <w:rPr>
-          <w:rFonts w:ascii="Arial" w:eastAsia="Times New Roman" w:hAnsi="Arial"/>
-          <w:sz w:val="24"/>
-          <w:szCs w:val="24"/>
-        </w:rPr>
-        <w:t xml:space="preserve"> VARCHAR2(40));</w:t>
-      </w:r>
-    </w:p>
-    <w:p>
-      <w:pPr>
-        <w:pStyle w:val="ListParagraph"/>
-        <w:ind w:left="0"/>
-        <w:rPr>
-          <w:rFonts w:ascii="Arial" w:eastAsia="Times New Roman" w:hAnsi="Arial"/>
-          <w:sz w:val="24"/>
-          <w:szCs w:val="24"/>
-        </w:rPr>
-      </w:pPr>
-    </w:p>
-    <w:p>
-      <w:pPr>
-        <w:pStyle w:val="ListParagraph"/>
-        <w:ind w:left="0"/>
-        <w:rPr>
-          <w:rFonts w:ascii="Arial" w:eastAsia="Times New Roman" w:hAnsi="Arial"/>
-          <w:sz w:val="24"/>
-          <w:szCs w:val="24"/>
-        </w:rPr>
-      </w:pPr>
-      <w:r>
-        <w:rPr>
-          <w:rFonts w:ascii="Arial" w:eastAsia="Times New Roman" w:hAnsi="Arial"/>
-          <w:sz w:val="24"/>
-          <w:szCs w:val="24"/>
-        </w:rPr>
-        <w:t>CREATE TABLE Cryptocurrency</w:t>
-      </w:r>
-    </w:p>
-    <w:p>
-      <w:pPr>
-        <w:pStyle w:val="ListParagraph"/>
-        <w:ind w:left="0"/>
-        <w:rPr>
-          <w:rFonts w:ascii="Arial" w:eastAsia="Times New Roman" w:hAnsi="Arial"/>
-          <w:sz w:val="24"/>
-          <w:szCs w:val="24"/>
-        </w:rPr>
-      </w:pPr>
-      <w:r>
-        <w:rPr>
-          <w:rFonts w:ascii="Arial" w:eastAsia="Times New Roman" w:hAnsi="Arial"/>
-          <w:sz w:val="24"/>
-          <w:szCs w:val="24"/>
-        </w:rPr>
-        <w:t>(</w:t>
-      </w:r>
-      <w:proofErr w:type="spellStart"/>
-      <w:r>
-        <w:rPr>
-          <w:rFonts w:ascii="Arial" w:eastAsia="Times New Roman" w:hAnsi="Arial"/>
-          <w:sz w:val="24"/>
-          <w:szCs w:val="24"/>
-        </w:rPr>
-        <w:t>cryptoNameID</w:t>
-      </w:r>
-      <w:proofErr w:type="spellEnd"/>
-      <w:r>
-        <w:rPr>
-          <w:rFonts w:ascii="Arial" w:eastAsia="Times New Roman" w:hAnsi="Arial"/>
-          <w:sz w:val="24"/>
-          <w:szCs w:val="24"/>
-        </w:rPr>
-        <w:t xml:space="preserve"> INT NOT NULL PRIMARY KEY,</w:t>
-      </w:r>
-    </w:p>
-    <w:p>
-      <w:pPr>
-        <w:pStyle w:val="ListParagraph"/>
-        <w:ind w:left="0"/>
-        <w:rPr>
-          <w:rFonts w:ascii="Arial" w:eastAsia="Times New Roman" w:hAnsi="Arial"/>
-          <w:sz w:val="24"/>
-          <w:szCs w:val="24"/>
-        </w:rPr>
-      </w:pPr>
-      <w:proofErr w:type="spellStart"/>
-      <w:r>
-        <w:rPr>
-          <w:rFonts w:ascii="Arial" w:eastAsia="Times New Roman" w:hAnsi="Arial"/>
-          <w:sz w:val="24"/>
-          <w:szCs w:val="24"/>
-        </w:rPr>
-        <w:t>cryptoCoinName</w:t>
-      </w:r>
-      <w:proofErr w:type="spellEnd"/>
-      <w:r>
-        <w:rPr>
-          <w:rFonts w:ascii="Arial" w:eastAsia="Times New Roman" w:hAnsi="Arial"/>
-          <w:sz w:val="24"/>
-          <w:szCs w:val="24"/>
-        </w:rPr>
-        <w:t xml:space="preserve"> VARCHAR2(40) UNIQUE,</w:t>
-      </w:r>
-    </w:p>
-    <w:p>
-      <w:pPr>
-        <w:pStyle w:val="ListParagraph"/>
-        <w:ind w:left="0"/>
-        <w:rPr>
-          <w:rFonts w:ascii="Arial" w:eastAsia="Times New Roman" w:hAnsi="Arial"/>
-          <w:sz w:val="24"/>
-          <w:szCs w:val="24"/>
-        </w:rPr>
-      </w:pPr>
-      <w:proofErr w:type="spellStart"/>
-      <w:r>
-        <w:rPr>
-          <w:rFonts w:ascii="Arial" w:eastAsia="Times New Roman" w:hAnsi="Arial"/>
-          <w:sz w:val="24"/>
-          <w:szCs w:val="24"/>
-        </w:rPr>
-        <w:t>cryptoRank</w:t>
-      </w:r>
-      <w:proofErr w:type="spellEnd"/>
-      <w:r>
-        <w:rPr>
-          <w:rFonts w:ascii="Arial" w:eastAsia="Times New Roman" w:hAnsi="Arial"/>
-          <w:sz w:val="24"/>
-          <w:szCs w:val="24"/>
-        </w:rPr>
-        <w:t xml:space="preserve"> INT);</w:t>
-      </w:r>
-    </w:p>
-    <w:p>
-      <w:pPr>
-        <w:pStyle w:val="ListParagraph"/>
-        <w:ind w:left="0"/>
-        <w:rPr>
-          <w:rFonts w:ascii="Arial" w:eastAsia="Times New Roman" w:hAnsi="Arial"/>
-          <w:sz w:val="24"/>
-          <w:szCs w:val="24"/>
-        </w:rPr>
-      </w:pPr>
-    </w:p>
-    <w:p>
-      <w:pPr>
-        <w:pStyle w:val="ListParagraph"/>
-        <w:ind w:left="0"/>
-        <w:rPr>
-          <w:rFonts w:ascii="Arial" w:eastAsia="Times New Roman" w:hAnsi="Arial"/>
-          <w:sz w:val="24"/>
-          <w:szCs w:val="24"/>
-        </w:rPr>
-      </w:pPr>
-      <w:r>
-        <w:rPr>
-          <w:rFonts w:ascii="Arial" w:eastAsia="Times New Roman" w:hAnsi="Arial"/>
-          <w:sz w:val="24"/>
-          <w:szCs w:val="24"/>
-        </w:rPr>
-        <w:t xml:space="preserve">CREATE TABLE </w:t>
-      </w:r>
-      <w:proofErr w:type="spellStart"/>
-      <w:r>
-        <w:rPr>
-          <w:rFonts w:ascii="Arial" w:eastAsia="Times New Roman" w:hAnsi="Arial"/>
-          <w:sz w:val="24"/>
-          <w:szCs w:val="24"/>
-        </w:rPr>
-        <w:t>MonetaryValue</w:t>
-      </w:r>
-      <w:proofErr w:type="spellEnd"/>
-    </w:p>
-    <w:p>
-      <w:pPr>
-        <w:pStyle w:val="ListParagraph"/>
-        <w:ind w:left="0"/>
-        <w:rPr>
-          <w:rFonts w:ascii="Arial" w:eastAsia="Times New Roman" w:hAnsi="Arial"/>
-          <w:sz w:val="24"/>
-          <w:szCs w:val="24"/>
-        </w:rPr>
-      </w:pPr>
-      <w:r>
-        <w:rPr>
-          <w:rFonts w:ascii="Arial" w:eastAsia="Times New Roman" w:hAnsi="Arial"/>
-          <w:sz w:val="24"/>
-          <w:szCs w:val="24"/>
-        </w:rPr>
-        <w:t>(</w:t>
-      </w:r>
-      <w:proofErr w:type="spellStart"/>
-      <w:r>
-        <w:rPr>
-          <w:rFonts w:ascii="Arial" w:eastAsia="Times New Roman" w:hAnsi="Arial"/>
-          <w:sz w:val="24"/>
-          <w:szCs w:val="24"/>
-        </w:rPr>
-        <w:t>timeDate</w:t>
-      </w:r>
-      <w:proofErr w:type="spellEnd"/>
-      <w:r>
-        <w:rPr>
-          <w:rFonts w:ascii="Arial" w:eastAsia="Times New Roman" w:hAnsi="Arial"/>
-          <w:sz w:val="24"/>
-          <w:szCs w:val="24"/>
-        </w:rPr>
-        <w:t xml:space="preserve"> DATE NOT NULL PRIMARY KEY,</w:t>
-      </w:r>
-    </w:p>
-    <w:p>
-      <w:pPr>
-        <w:pStyle w:val="ListParagraph"/>
-        <w:ind w:left="0"/>
-        <w:rPr>
-          <w:rFonts w:ascii="Arial" w:eastAsia="Times New Roman" w:hAnsi="Arial"/>
-          <w:sz w:val="24"/>
-          <w:szCs w:val="24"/>
-        </w:rPr>
-      </w:pPr>
-      <w:proofErr w:type="spellStart"/>
-      <w:r>
-        <w:rPr>
-          <w:rFonts w:ascii="Arial" w:eastAsia="Times New Roman" w:hAnsi="Arial"/>
-          <w:sz w:val="24"/>
-          <w:szCs w:val="24"/>
-        </w:rPr>
-        <w:t>cryptoTotalWorth</w:t>
-      </w:r>
-      <w:proofErr w:type="spellEnd"/>
-      <w:r>
-        <w:rPr>
-          <w:rFonts w:ascii="Arial" w:eastAsia="Times New Roman" w:hAnsi="Arial"/>
-          <w:sz w:val="24"/>
-          <w:szCs w:val="24"/>
-        </w:rPr>
-        <w:t xml:space="preserve"> </w:t>
-      </w:r>
-      <w:proofErr w:type="gramStart"/>
-      <w:r>
-        <w:rPr>
-          <w:rFonts w:ascii="Arial" w:eastAsia="Times New Roman" w:hAnsi="Arial"/>
-          <w:sz w:val="24"/>
-          <w:szCs w:val="24"/>
-        </w:rPr>
-        <w:t>NUMBER(</w:t>
-      </w:r>
-      <w:proofErr w:type="gramEnd"/>
-      <w:r>
-        <w:rPr>
-          <w:rFonts w:ascii="Arial" w:eastAsia="Times New Roman" w:hAnsi="Arial"/>
-          <w:sz w:val="24"/>
-          <w:szCs w:val="24"/>
-        </w:rPr>
-        <w:t>38,16),</w:t>
-      </w:r>
-    </w:p>
-    <w:p>
-      <w:pPr>
-        <w:pStyle w:val="ListParagraph"/>
-        <w:ind w:left="0"/>
-        <w:rPr>
-          <w:rFonts w:ascii="Arial" w:eastAsia="Times New Roman" w:hAnsi="Arial"/>
-          <w:sz w:val="24"/>
-          <w:szCs w:val="24"/>
-        </w:rPr>
-      </w:pPr>
-      <w:proofErr w:type="spellStart"/>
-      <w:r>
-        <w:rPr>
-          <w:rFonts w:ascii="Arial" w:eastAsia="Times New Roman" w:hAnsi="Arial"/>
-          <w:sz w:val="24"/>
-          <w:szCs w:val="24"/>
-        </w:rPr>
-        <w:t>cryptoCurrentPrice</w:t>
-      </w:r>
-      <w:proofErr w:type="spellEnd"/>
-      <w:r>
-        <w:rPr>
-          <w:rFonts w:ascii="Arial" w:eastAsia="Times New Roman" w:hAnsi="Arial"/>
-          <w:sz w:val="24"/>
-          <w:szCs w:val="24"/>
-        </w:rPr>
-        <w:t xml:space="preserve"> </w:t>
-      </w:r>
-      <w:proofErr w:type="gramStart"/>
-      <w:r>
-        <w:rPr>
-          <w:rFonts w:ascii="Arial" w:eastAsia="Times New Roman" w:hAnsi="Arial"/>
-          <w:sz w:val="24"/>
-          <w:szCs w:val="24"/>
-        </w:rPr>
-        <w:t>NUMBER(</w:t>
-      </w:r>
-      <w:proofErr w:type="gramEnd"/>
-      <w:r>
-        <w:rPr>
-          <w:rFonts w:ascii="Arial" w:eastAsia="Times New Roman" w:hAnsi="Arial"/>
-          <w:sz w:val="24"/>
-          <w:szCs w:val="24"/>
-        </w:rPr>
-        <w:t>38,16),</w:t>
-      </w:r>
-    </w:p>
-    <w:p>
-      <w:pPr>
-        <w:pStyle w:val="ListParagraph"/>
-        <w:ind w:left="0"/>
-        <w:rPr>
-          <w:rFonts w:ascii="Arial" w:eastAsia="Times New Roman" w:hAnsi="Arial"/>
-          <w:sz w:val="24"/>
-          <w:szCs w:val="24"/>
-        </w:rPr>
-      </w:pPr>
-      <w:r>
-        <w:rPr>
-          <w:rFonts w:ascii="Arial" w:eastAsia="Times New Roman" w:hAnsi="Arial"/>
-          <w:sz w:val="24"/>
-          <w:szCs w:val="24"/>
-        </w:rPr>
-        <w:t xml:space="preserve">pctChange24Hr </w:t>
-      </w:r>
-      <w:proofErr w:type="gramStart"/>
-      <w:r>
-        <w:rPr>
-          <w:rFonts w:ascii="Arial" w:eastAsia="Times New Roman" w:hAnsi="Arial"/>
-          <w:sz w:val="24"/>
-          <w:szCs w:val="24"/>
-        </w:rPr>
-        <w:t>DECIMAL(</w:t>
-      </w:r>
-      <w:proofErr w:type="gramEnd"/>
-      <w:r>
-        <w:rPr>
-          <w:rFonts w:ascii="Arial" w:eastAsia="Times New Roman" w:hAnsi="Arial"/>
-          <w:sz w:val="24"/>
-          <w:szCs w:val="24"/>
-        </w:rPr>
-        <w:t>18,0),</w:t>
-      </w:r>
-    </w:p>
-    <w:p>
-      <w:pPr>
-        <w:pStyle w:val="ListParagraph"/>
-        <w:ind w:left="0"/>
-        <w:rPr>
-          <w:rFonts w:ascii="Arial" w:eastAsia="Times New Roman" w:hAnsi="Arial"/>
-          <w:sz w:val="24"/>
-          <w:szCs w:val="24"/>
-        </w:rPr>
-      </w:pPr>
-      <w:r>
-        <w:rPr>
-          <w:rFonts w:ascii="Arial" w:eastAsia="Times New Roman" w:hAnsi="Arial"/>
-          <w:sz w:val="24"/>
-          <w:szCs w:val="24"/>
-        </w:rPr>
-        <w:t xml:space="preserve">high24Hour </w:t>
-      </w:r>
-      <w:proofErr w:type="gramStart"/>
-      <w:r>
-        <w:rPr>
-          <w:rFonts w:ascii="Arial" w:eastAsia="Times New Roman" w:hAnsi="Arial"/>
-          <w:sz w:val="24"/>
-          <w:szCs w:val="24"/>
-        </w:rPr>
-        <w:t>NUMBER(</w:t>
-      </w:r>
-      <w:proofErr w:type="gramEnd"/>
-      <w:r>
-        <w:rPr>
-          <w:rFonts w:ascii="Arial" w:eastAsia="Times New Roman" w:hAnsi="Arial"/>
-          <w:sz w:val="24"/>
-          <w:szCs w:val="24"/>
-        </w:rPr>
-        <w:t>38,16),</w:t>
-      </w:r>
-    </w:p>
-    <w:p>
-      <w:pPr>
-        <w:pStyle w:val="ListParagraph"/>
-        <w:ind w:left="0"/>
-        <w:rPr>
-          <w:rFonts w:ascii="Arial" w:eastAsia="Times New Roman" w:hAnsi="Arial"/>
-          <w:sz w:val="24"/>
-          <w:szCs w:val="24"/>
-        </w:rPr>
-      </w:pPr>
-      <w:r>
-        <w:rPr>
-          <w:rFonts w:ascii="Arial" w:eastAsia="Times New Roman" w:hAnsi="Arial"/>
-          <w:sz w:val="24"/>
-          <w:szCs w:val="24"/>
-        </w:rPr>
-        <w:t xml:space="preserve">low24Hour </w:t>
-      </w:r>
-      <w:proofErr w:type="gramStart"/>
-      <w:r>
-        <w:rPr>
-          <w:rFonts w:ascii="Arial" w:eastAsia="Times New Roman" w:hAnsi="Arial"/>
-          <w:sz w:val="24"/>
-          <w:szCs w:val="24"/>
-        </w:rPr>
-        <w:t>NUMBER(</w:t>
-      </w:r>
-      <w:proofErr w:type="gramEnd"/>
-      <w:r>
-        <w:rPr>
-          <w:rFonts w:ascii="Arial" w:eastAsia="Times New Roman" w:hAnsi="Arial"/>
-          <w:sz w:val="24"/>
-          <w:szCs w:val="24"/>
-        </w:rPr>
-        <w:t>38,16),</w:t>
-      </w:r>
-    </w:p>
-    <w:p>
-      <w:pPr>
-        <w:pStyle w:val="ListParagraph"/>
-        <w:ind w:left="0"/>
-        <w:rPr>
-          <w:rFonts w:ascii="Arial" w:eastAsia="Times New Roman" w:hAnsi="Arial"/>
-          <w:sz w:val="24"/>
-          <w:szCs w:val="24"/>
-        </w:rPr>
-      </w:pPr>
-      <w:proofErr w:type="spellStart"/>
-      <w:r>
-        <w:rPr>
-          <w:rFonts w:ascii="Arial" w:eastAsia="Times New Roman" w:hAnsi="Arial"/>
-          <w:sz w:val="24"/>
-          <w:szCs w:val="24"/>
-        </w:rPr>
-        <w:t>cryptoNameID_fk</w:t>
-      </w:r>
-      <w:proofErr w:type="spellEnd"/>
-      <w:r>
-        <w:rPr>
-          <w:rFonts w:ascii="Arial" w:eastAsia="Times New Roman" w:hAnsi="Arial"/>
-          <w:sz w:val="24"/>
-          <w:szCs w:val="24"/>
-        </w:rPr>
-        <w:t xml:space="preserve"> INT,</w:t>
-      </w:r>
-    </w:p>
-    <w:p>
-      <w:pPr>
-        <w:pStyle w:val="ListParagraph"/>
-        <w:ind w:left="0"/>
-        <w:rPr>
-          <w:rFonts w:ascii="Arial" w:eastAsia="Times New Roman" w:hAnsi="Arial"/>
-          <w:sz w:val="24"/>
-          <w:szCs w:val="24"/>
-        </w:rPr>
-      </w:pPr>
-      <w:r>
-        <w:rPr>
-          <w:rFonts w:ascii="Arial" w:eastAsia="Times New Roman" w:hAnsi="Arial"/>
-          <w:sz w:val="24"/>
-          <w:szCs w:val="24"/>
-        </w:rPr>
-        <w:t xml:space="preserve">CONSTRAINT </w:t>
-      </w:r>
-      <w:proofErr w:type="spellStart"/>
-      <w:r>
-        <w:rPr>
-          <w:rFonts w:ascii="Arial" w:eastAsia="Times New Roman" w:hAnsi="Arial"/>
-          <w:sz w:val="24"/>
-          <w:szCs w:val="24"/>
-        </w:rPr>
-        <w:t>fk_cryptocurrency</w:t>
-      </w:r>
-      <w:proofErr w:type="spellEnd"/>
-    </w:p>
-    <w:p>
-      <w:pPr>
-        <w:pStyle w:val="ListParagraph"/>
-        <w:ind w:left="0"/>
-        <w:rPr>
-          <w:rFonts w:ascii="Arial" w:eastAsia="Times New Roman" w:hAnsi="Arial"/>
-          <w:sz w:val="24"/>
-          <w:szCs w:val="24"/>
-        </w:rPr>
-      </w:pPr>
-      <w:r>
-        <w:rPr>
-          <w:rFonts w:ascii="Arial" w:eastAsia="Times New Roman" w:hAnsi="Arial"/>
-          <w:sz w:val="24"/>
-          <w:szCs w:val="24"/>
-        </w:rPr>
-        <w:t xml:space="preserve">    FOREIGN KEY (</w:t>
-      </w:r>
-      <w:proofErr w:type="spellStart"/>
-      <w:r>
-        <w:rPr>
-          <w:rFonts w:ascii="Arial" w:eastAsia="Times New Roman" w:hAnsi="Arial"/>
-          <w:sz w:val="24"/>
-          <w:szCs w:val="24"/>
-        </w:rPr>
-        <w:t>cryptoNameID_fk</w:t>
-      </w:r>
-      <w:proofErr w:type="spellEnd"/>
-      <w:r>
-        <w:rPr>
-          <w:rFonts w:ascii="Arial" w:eastAsia="Times New Roman" w:hAnsi="Arial"/>
-          <w:sz w:val="24"/>
-          <w:szCs w:val="24"/>
-        </w:rPr>
-        <w:t>)</w:t>
-      </w:r>
-    </w:p>
-    <w:p>
-      <w:pPr>
-        <w:pStyle w:val="ListParagraph"/>
-        <w:ind w:left="0"/>
-        <w:rPr>
-          <w:rFonts w:ascii="Arial" w:eastAsia="Times New Roman" w:hAnsi="Arial"/>
-          <w:sz w:val="24"/>
-          <w:szCs w:val="24"/>
-        </w:rPr>
-      </w:pPr>
-      <w:r>
-        <w:rPr>
-          <w:rFonts w:ascii="Arial" w:eastAsia="Times New Roman" w:hAnsi="Arial"/>
-          <w:sz w:val="24"/>
-          <w:szCs w:val="24"/>
-        </w:rPr>
-        <w:t xml:space="preserve">    REFERENCES Cryptocurrency(</w:t>
-      </w:r>
-      <w:proofErr w:type="spellStart"/>
-      <w:r>
-        <w:rPr>
-          <w:rFonts w:ascii="Arial" w:eastAsia="Times New Roman" w:hAnsi="Arial"/>
-          <w:sz w:val="24"/>
-          <w:szCs w:val="24"/>
-        </w:rPr>
-        <w:t>cryptoNameID</w:t>
-      </w:r>
-      <w:proofErr w:type="spellEnd"/>
-      <w:r>
-        <w:rPr>
-          <w:rFonts w:ascii="Arial" w:eastAsia="Times New Roman" w:hAnsi="Arial"/>
-          <w:sz w:val="24"/>
-          <w:szCs w:val="24"/>
-        </w:rPr>
-        <w:t>));</w:t>
-      </w:r>
-    </w:p>
-    <w:p>
-      <w:pPr>
-        <w:pStyle w:val="ListParagraph"/>
-        <w:ind w:left="0"/>
-        <w:rPr>
-          <w:rFonts w:ascii="Arial" w:eastAsia="Times New Roman" w:hAnsi="Arial"/>
-          <w:sz w:val="24"/>
-          <w:szCs w:val="24"/>
-        </w:rPr>
-      </w:pPr>
-    </w:p>
-    <w:p>
-      <w:pPr>
-        <w:pStyle w:val="ListParagraph"/>
-        <w:ind w:left="0"/>
-        <w:rPr>
-          <w:rFonts w:ascii="Arial" w:eastAsia="Times New Roman" w:hAnsi="Arial"/>
-        </w:rPr>
-      </w:pPr>
-      <w:r>
-        <w:rPr>
-          <w:rFonts w:ascii="Arial" w:eastAsia="Times New Roman" w:hAnsi="Arial"/>
-          <w:sz w:val="24"/>
-          <w:szCs w:val="24"/>
-        </w:rPr>
-        <w:br/>
-      </w:r>
-      <w:r>
-        <w:rPr>
-          <w:rFonts w:ascii="Arial" w:eastAsia="Times New Roman" w:hAnsi="Arial"/>
-          <w:sz w:val="24"/>
-          <w:szCs w:val="24"/>
-        </w:rPr>
-        <w:br/>
-      </w:r>
-      <w:r>
-        <w:rPr>
-          <w:rFonts w:ascii="Arial" w:eastAsia="Times New Roman" w:hAnsi="Arial"/>
-          <w:sz w:val="24"/>
-          <w:szCs w:val="24"/>
-        </w:rPr>
-        <w:br/>
-      </w:r>
-      <w:r>
-        <w:rPr>
-          <w:rFonts w:ascii="Arial" w:eastAsia="Times New Roman" w:hAnsi="Arial"/>
-          <w:sz w:val="24"/>
-          <w:szCs w:val="24"/>
-        </w:rPr>
-        <w:br/>
-      </w:r>
-      <w:r>
-        <w:rPr>
-          <w:rFonts w:ascii="Arial" w:eastAsia="Times New Roman" w:hAnsi="Arial"/>
-          <w:sz w:val="24"/>
-          <w:szCs w:val="24"/>
-        </w:rPr>
-        <w:br/>
-      </w:r>
-      <w:r>
-        <w:rPr>
-          <w:rFonts w:ascii="Arial" w:eastAsia="Times New Roman" w:hAnsi="Arial"/>
-          <w:sz w:val="24"/>
-          <w:szCs w:val="24"/>
-        </w:rPr>
-        <w:br/>
-      </w:r>
-      <w:r>
-        <w:rPr>
-          <w:rFonts w:ascii="Arial" w:eastAsia="Times New Roman" w:hAnsi="Arial"/>
-          <w:sz w:val="24"/>
-          <w:szCs w:val="24"/>
-        </w:rPr>
-        <w:br/>
-      </w:r>
-      <w:r>
-        <w:rPr>
-          <w:rFonts w:ascii="Arial" w:eastAsia="Times New Roman" w:hAnsi="Arial"/>
-          <w:sz w:val="24"/>
-          <w:szCs w:val="24"/>
-        </w:rPr>
-        <w:lastRenderedPageBreak/>
-        <w:br/>
-      </w:r>
-      <w:r>
-        <w:rPr>
-          <w:rFonts w:ascii="Arial" w:eastAsia="Times New Roman" w:hAnsi="Arial"/>
-          <w:sz w:val="24"/>
-          <w:szCs w:val="24"/>
-        </w:rPr>
-        <w:br/>
-      </w:r>
-      <w:r>
-        <w:rPr>
-          <w:rFonts w:ascii="Arial" w:eastAsia="Times New Roman" w:hAnsi="Arial"/>
-          <w:sz w:val="24"/>
-          <w:szCs w:val="24"/>
-        </w:rPr>
-        <w:br/>
-      </w:r>
-      <w:r>
-        <w:rPr>
-          <w:rFonts w:ascii="Arial" w:eastAsia="Times New Roman" w:hAnsi="Arial"/>
-          <w:sz w:val="24"/>
-          <w:szCs w:val="24"/>
-        </w:rPr>
-        <w:br/>
-      </w:r>
-      <w:r>
-        <w:rPr>
-          <w:rFonts w:ascii="Arial" w:eastAsia="Times New Roman" w:hAnsi="Arial"/>
-          <w:sz w:val="24"/>
-          <w:szCs w:val="24"/>
-        </w:rPr>
-        <w:br/>
-      </w:r>
-      <w:r>
-        <w:rPr>
-          <w:rFonts w:ascii="Arial" w:eastAsia="Times New Roman" w:hAnsi="Arial"/>
-          <w:sz w:val="24"/>
-          <w:szCs w:val="24"/>
-        </w:rPr>
-        <w:br/>
-      </w:r>
-      <w:r>
-        <w:rPr>
-          <w:rFonts w:ascii="Arial" w:eastAsia="Times New Roman" w:hAnsi="Arial"/>
-          <w:sz w:val="24"/>
-          <w:szCs w:val="24"/>
-        </w:rPr>
-        <w:br/>
-      </w:r>
-      <w:r>
-        <w:rPr>
-          <w:rFonts w:ascii="Arial" w:eastAsia="Times New Roman" w:hAnsi="Arial"/>
-          <w:sz w:val="24"/>
-          <w:szCs w:val="24"/>
-        </w:rPr>
-        <w:br/>
-      </w:r>
-      <w:r>
-        <w:rPr>
-          <w:rFonts w:ascii="Arial" w:eastAsia="Times New Roman" w:hAnsi="Arial"/>
-          <w:sz w:val="24"/>
-          <w:szCs w:val="24"/>
-        </w:rPr>
-        <w:br/>
-      </w:r>
-      <w:r>
-        <w:rPr>
-          <w:rFonts w:ascii="Arial" w:eastAsia="Times New Roman" w:hAnsi="Arial"/>
-          <w:sz w:val="24"/>
-          <w:szCs w:val="24"/>
-        </w:rPr>
-        <w:br/>
-      </w:r>
-      <w:r>
-        <w:rPr>
-          <w:rFonts w:ascii="Arial" w:eastAsia="Times New Roman" w:hAnsi="Arial"/>
-          <w:sz w:val="24"/>
-          <w:szCs w:val="24"/>
-        </w:rPr>
-        <w:br/>
-      </w:r>
-    </w:p>
-    <w:p>
-      <w:pPr>
-        <w:pStyle w:val="ListParagraph"/>
-        <w:ind w:left="0"/>
-        <w:rPr>
-          <w:rFonts w:ascii="Arial" w:eastAsia="Times New Roman" w:hAnsi="Arial"/>
-          <w:b/>
-          <w:sz w:val="24"/>
-          <w:szCs w:val="24"/>
-        </w:rPr>
-      </w:pPr>
-      <w:r>
-        <w:rPr>
-          <w:rFonts w:ascii="Arial" w:eastAsia="Times New Roman" w:hAnsi="Arial"/>
-          <w:sz w:val="24"/>
-          <w:szCs w:val="24"/>
-        </w:rPr>
-        <w:t>B</w:t>
-      </w:r>
-      <w:r>
-        <w:rPr>
-          <w:rFonts w:ascii="Arial" w:eastAsia="Times New Roman" w:hAnsi="Arial"/>
-          <w:b/>
-          <w:sz w:val="24"/>
-          <w:szCs w:val="24"/>
-        </w:rPr>
-        <w:t xml:space="preserve">.  </w:t>
-      </w:r>
-      <w:r>
-        <w:rPr>
-          <w:rFonts w:ascii="Arial" w:eastAsia="Times New Roman" w:hAnsi="Arial"/>
-          <w:b/>
-          <w:sz w:val="24"/>
-          <w:szCs w:val="24"/>
-        </w:rPr>
-        <w:t>Oracle Screenshots</w:t>
-      </w:r>
-    </w:p>
-    <w:p>
-      <w:pPr>
-        <w:pStyle w:val="ListParagraph"/>
-        <w:ind w:left="0"/>
-        <w:rPr>
           <w:rFonts w:ascii="Arial" w:hAnsi="Arial"/>
           <w:sz w:val="24"/>
           <w:szCs w:val="24"/>
@@ -4568,7 +4354,6 @@
           <w:sz w:val="24"/>
           <w:szCs w:val="24"/>
         </w:rPr>
-        <w:lastRenderedPageBreak/>
         <w:drawing>
           <wp:inline distT="0" distB="0" distL="0" distR="0" wp14:anchorId="0D41BF7F" wp14:editId="2E5C1925">
             <wp:extent cx="5081569" cy="7708900"/>

</xml_diff>